<commit_message>
Modificacion en Uri Prov
</commit_message>
<xml_diff>
--- a/03-Documentation/URIS documentation.docx
+++ b/03-Documentation/URIS documentation.docx
@@ -1131,7 +1131,6 @@
                                 <w:szCs w:val="36"/>
                               </w:rPr>
                             </w:pPr>
-                            <w:proofErr w:type="spellStart"/>
                             <w:r>
                               <w:rPr>
                                 <w:rFonts w:ascii="Arial" w:eastAsia="Arial" w:hAnsi="Arial" w:cs="Arial"/>
@@ -1141,7 +1140,6 @@
                               </w:rPr>
                               <w:t>DevelopersEC</w:t>
                             </w:r>
-                            <w:proofErr w:type="spellEnd"/>
                           </w:p>
                           <w:p>
                             <w:pPr>
@@ -1585,45 +1583,7 @@
                             <w14:round/>
                           </w14:textOutline>
                         </w:rPr>
-                        <w:t>Grupo</w:t>
-                      </w:r>
-                      <w:r>
-                        <w:rPr>
-                          <w:rFonts w:ascii="Arial Nova Cond" w:hAnsi="Arial Nova Cond"/>
-                          <w:color w:val="C45911" w:themeColor="accent2" w:themeShade="BF"/>
-                          <w:sz w:val="48"/>
-                          <w:szCs w:val="48"/>
-                          <w14:shadow w14:blurRad="38100" w14:dist="19050" w14:dir="2700000" w14:sx="100000" w14:sy="100000" w14:kx="0" w14:ky="0" w14:algn="tl">
-                            <w14:schemeClr w14:val="dk1">
-                              <w14:alpha w14:val="60000"/>
-                            </w14:schemeClr>
-                          </w14:shadow>
-                          <w14:textOutline w14:w="0" w14:cap="flat" w14:cmpd="sng" w14:algn="ctr">
-                            <w14:noFill/>
-                            <w14:prstDash w14:val="solid"/>
-                            <w14:round/>
-                          </w14:textOutline>
-                        </w:rPr>
-                        <w:t>:</w:t>
-                      </w:r>
-                      <w:r>
-                        <w:rPr>
-                          <w:rFonts w:ascii="Arial Nova Cond" w:hAnsi="Arial Nova Cond"/>
-                          <w:color w:val="C45911" w:themeColor="accent2" w:themeShade="BF"/>
-                          <w:sz w:val="48"/>
-                          <w:szCs w:val="48"/>
-                          <w14:shadow w14:blurRad="38100" w14:dist="19050" w14:dir="2700000" w14:sx="100000" w14:sy="100000" w14:kx="0" w14:ky="0" w14:algn="tl">
-                            <w14:schemeClr w14:val="dk1">
-                              <w14:alpha w14:val="60000"/>
-                            </w14:schemeClr>
-                          </w14:shadow>
-                          <w14:textOutline w14:w="0" w14:cap="flat" w14:cmpd="sng" w14:algn="ctr">
-                            <w14:noFill/>
-                            <w14:prstDash w14:val="solid"/>
-                            <w14:round/>
-                          </w14:textOutline>
-                        </w:rPr>
-                        <w:t>2</w:t>
+                        <w:t>Grupo:2</w:t>
                       </w:r>
                     </w:p>
                     <w:p>
@@ -1669,7 +1629,6 @@
                           <w:szCs w:val="36"/>
                         </w:rPr>
                       </w:pPr>
-                      <w:proofErr w:type="spellStart"/>
                       <w:r>
                         <w:rPr>
                           <w:rFonts w:ascii="Arial" w:eastAsia="Arial" w:hAnsi="Arial" w:cs="Arial"/>
@@ -1679,7 +1638,6 @@
                         </w:rPr>
                         <w:t>DevelopersEC</w:t>
                       </w:r>
-                      <w:proofErr w:type="spellEnd"/>
                     </w:p>
                     <w:p>
                       <w:pPr>
@@ -2263,7 +2221,6 @@
           <w:lang w:val="es-ES"/>
         </w:rPr>
       </w:pPr>
-      <w:proofErr w:type="spellStart"/>
       <w:r>
         <w:rPr>
           <w:rFonts w:ascii="Arial" w:hAnsi="Arial" w:cs="Arial"/>
@@ -2276,7 +2233,6 @@
         </w:rPr>
         <w:t>Products</w:t>
       </w:r>
-      <w:proofErr w:type="spellEnd"/>
     </w:p>
     <w:p>
       <w:pPr>
@@ -2424,7 +2380,6 @@
                 <w:rFonts w:ascii="Arial" w:hAnsi="Arial" w:cs="Arial"/>
               </w:rPr>
             </w:pPr>
-            <w:proofErr w:type="gramStart"/>
             <w:r>
               <w:rPr>
                 <w:rFonts w:ascii="Arial" w:hAnsi="Arial" w:cs="Arial"/>
@@ -2435,14 +2390,7 @@
               <w:rPr>
                 <w:rFonts w:ascii="Arial" w:hAnsi="Arial" w:cs="Arial"/>
               </w:rPr>
-              <w:t>{</w:t>
-            </w:r>
-            <w:proofErr w:type="gramEnd"/>
-            <w:r>
-              <w:rPr>
-                <w:rFonts w:ascii="Arial" w:hAnsi="Arial" w:cs="Arial"/>
-              </w:rPr>
-              <w:t>Id}</w:t>
+              <w:t>{Id}</w:t>
             </w:r>
           </w:p>
         </w:tc>
@@ -2811,29 +2759,7 @@
                 <w:szCs w:val="18"/>
                 <w:lang w:val="en-US"/>
               </w:rPr>
-              <w:t>"</w:t>
-            </w:r>
-            <w:proofErr w:type="spellStart"/>
-            <w:r>
-              <w:rPr>
-                <w:rFonts w:ascii="Courier New" w:eastAsia="Times New Roman" w:hAnsi="Courier New" w:cs="Courier New"/>
-                <w:color w:val="CE9178"/>
-                <w:sz w:val="18"/>
-                <w:szCs w:val="18"/>
-                <w:lang w:val="en-US"/>
-              </w:rPr>
-              <w:t>pantalon</w:t>
-            </w:r>
-            <w:proofErr w:type="spellEnd"/>
-            <w:r>
-              <w:rPr>
-                <w:rFonts w:ascii="Courier New" w:eastAsia="Times New Roman" w:hAnsi="Courier New" w:cs="Courier New"/>
-                <w:color w:val="CE9178"/>
-                <w:sz w:val="18"/>
-                <w:szCs w:val="18"/>
-                <w:lang w:val="en-US"/>
-              </w:rPr>
-              <w:t>"</w:t>
+              <w:t>"pantalon"</w:t>
             </w:r>
             <w:r>
               <w:rPr>
@@ -2874,27 +2800,7 @@
                 <w:sz w:val="18"/>
                 <w:szCs w:val="18"/>
               </w:rPr>
-              <w:t>"</w:t>
-            </w:r>
-            <w:proofErr w:type="spellStart"/>
-            <w:r>
-              <w:rPr>
-                <w:rFonts w:ascii="Courier New" w:eastAsia="Times New Roman" w:hAnsi="Courier New" w:cs="Courier New"/>
-                <w:color w:val="9CDCFE"/>
-                <w:sz w:val="18"/>
-                <w:szCs w:val="18"/>
-              </w:rPr>
-              <w:t>description</w:t>
-            </w:r>
-            <w:proofErr w:type="spellEnd"/>
-            <w:r>
-              <w:rPr>
-                <w:rFonts w:ascii="Courier New" w:eastAsia="Times New Roman" w:hAnsi="Courier New" w:cs="Courier New"/>
-                <w:color w:val="9CDCFE"/>
-                <w:sz w:val="18"/>
-                <w:szCs w:val="18"/>
-              </w:rPr>
-              <w:t>"</w:t>
+              <w:t>"description"</w:t>
             </w:r>
             <w:r>
               <w:rPr>
@@ -2960,27 +2866,7 @@
                 <w:sz w:val="18"/>
                 <w:szCs w:val="18"/>
               </w:rPr>
-              <w:t>"</w:t>
-            </w:r>
-            <w:proofErr w:type="spellStart"/>
-            <w:r>
-              <w:rPr>
-                <w:rFonts w:ascii="Courier New" w:eastAsia="Times New Roman" w:hAnsi="Courier New" w:cs="Courier New"/>
-                <w:color w:val="9CDCFE"/>
-                <w:sz w:val="18"/>
-                <w:szCs w:val="18"/>
-              </w:rPr>
-              <w:t>quantity</w:t>
-            </w:r>
-            <w:proofErr w:type="spellEnd"/>
-            <w:r>
-              <w:rPr>
-                <w:rFonts w:ascii="Courier New" w:eastAsia="Times New Roman" w:hAnsi="Courier New" w:cs="Courier New"/>
-                <w:color w:val="9CDCFE"/>
-                <w:sz w:val="18"/>
-                <w:szCs w:val="18"/>
-              </w:rPr>
-              <w:t>"</w:t>
+              <w:t>"quantity"</w:t>
             </w:r>
             <w:r>
               <w:rPr>
@@ -3287,18 +3173,8 @@
                 <w:b/>
                 <w:bCs/>
               </w:rPr>
-              <w:t xml:space="preserve">Ejemplo con </w:t>
-            </w:r>
-            <w:proofErr w:type="spellStart"/>
-            <w:r>
-              <w:rPr>
-                <w:rFonts w:ascii="Arial" w:hAnsi="Arial" w:cs="Arial"/>
-                <w:b/>
-                <w:bCs/>
-              </w:rPr>
-              <w:t>Postman</w:t>
-            </w:r>
-            <w:proofErr w:type="spellEnd"/>
+              <w:t>Ejemplo con Postman</w:t>
+            </w:r>
           </w:p>
         </w:tc>
         <w:tc>
@@ -3928,29 +3804,7 @@
                 <w:szCs w:val="18"/>
                 <w:lang w:val="en-US"/>
               </w:rPr>
-              <w:t>"</w:t>
-            </w:r>
-            <w:proofErr w:type="spellStart"/>
-            <w:r>
-              <w:rPr>
-                <w:rFonts w:ascii="Courier New" w:eastAsia="Times New Roman" w:hAnsi="Courier New" w:cs="Courier New"/>
-                <w:color w:val="CE9178"/>
-                <w:sz w:val="18"/>
-                <w:szCs w:val="18"/>
-                <w:lang w:val="en-US"/>
-              </w:rPr>
-              <w:t>pantalon</w:t>
-            </w:r>
-            <w:proofErr w:type="spellEnd"/>
-            <w:r>
-              <w:rPr>
-                <w:rFonts w:ascii="Courier New" w:eastAsia="Times New Roman" w:hAnsi="Courier New" w:cs="Courier New"/>
-                <w:color w:val="CE9178"/>
-                <w:sz w:val="18"/>
-                <w:szCs w:val="18"/>
-                <w:lang w:val="en-US"/>
-              </w:rPr>
-              <w:t>"</w:t>
+              <w:t>"pantalon"</w:t>
             </w:r>
             <w:r>
               <w:rPr>
@@ -3991,27 +3845,7 @@
                 <w:sz w:val="18"/>
                 <w:szCs w:val="18"/>
               </w:rPr>
-              <w:t>"</w:t>
-            </w:r>
-            <w:proofErr w:type="spellStart"/>
-            <w:r>
-              <w:rPr>
-                <w:rFonts w:ascii="Courier New" w:eastAsia="Times New Roman" w:hAnsi="Courier New" w:cs="Courier New"/>
-                <w:color w:val="9CDCFE"/>
-                <w:sz w:val="18"/>
-                <w:szCs w:val="18"/>
-              </w:rPr>
-              <w:t>description</w:t>
-            </w:r>
-            <w:proofErr w:type="spellEnd"/>
-            <w:r>
-              <w:rPr>
-                <w:rFonts w:ascii="Courier New" w:eastAsia="Times New Roman" w:hAnsi="Courier New" w:cs="Courier New"/>
-                <w:color w:val="9CDCFE"/>
-                <w:sz w:val="18"/>
-                <w:szCs w:val="18"/>
-              </w:rPr>
-              <w:t>"</w:t>
+              <w:t>"description"</w:t>
             </w:r>
             <w:r>
               <w:rPr>
@@ -4077,27 +3911,7 @@
                 <w:sz w:val="18"/>
                 <w:szCs w:val="18"/>
               </w:rPr>
-              <w:t>"</w:t>
-            </w:r>
-            <w:proofErr w:type="spellStart"/>
-            <w:r>
-              <w:rPr>
-                <w:rFonts w:ascii="Courier New" w:eastAsia="Times New Roman" w:hAnsi="Courier New" w:cs="Courier New"/>
-                <w:color w:val="9CDCFE"/>
-                <w:sz w:val="18"/>
-                <w:szCs w:val="18"/>
-              </w:rPr>
-              <w:t>quantity</w:t>
-            </w:r>
-            <w:proofErr w:type="spellEnd"/>
-            <w:r>
-              <w:rPr>
-                <w:rFonts w:ascii="Courier New" w:eastAsia="Times New Roman" w:hAnsi="Courier New" w:cs="Courier New"/>
-                <w:color w:val="9CDCFE"/>
-                <w:sz w:val="18"/>
-                <w:szCs w:val="18"/>
-              </w:rPr>
-              <w:t>"</w:t>
+              <w:t>"quantity"</w:t>
             </w:r>
             <w:r>
               <w:rPr>
@@ -4577,27 +4391,7 @@
                 <w:sz w:val="18"/>
                 <w:szCs w:val="18"/>
               </w:rPr>
-              <w:t>"</w:t>
-            </w:r>
-            <w:proofErr w:type="spellStart"/>
-            <w:r>
-              <w:rPr>
-                <w:rFonts w:ascii="Courier New" w:eastAsia="Times New Roman" w:hAnsi="Courier New" w:cs="Courier New"/>
-                <w:color w:val="9CDCFE"/>
-                <w:sz w:val="18"/>
-                <w:szCs w:val="18"/>
-              </w:rPr>
-              <w:t>name</w:t>
-            </w:r>
-            <w:proofErr w:type="spellEnd"/>
-            <w:r>
-              <w:rPr>
-                <w:rFonts w:ascii="Courier New" w:eastAsia="Times New Roman" w:hAnsi="Courier New" w:cs="Courier New"/>
-                <w:color w:val="9CDCFE"/>
-                <w:sz w:val="18"/>
-                <w:szCs w:val="18"/>
-              </w:rPr>
-              <w:t>"</w:t>
+              <w:t>"name"</w:t>
             </w:r>
             <w:r>
               <w:rPr>
@@ -4663,27 +4457,7 @@
                 <w:sz w:val="18"/>
                 <w:szCs w:val="18"/>
               </w:rPr>
-              <w:t>"</w:t>
-            </w:r>
-            <w:proofErr w:type="spellStart"/>
-            <w:r>
-              <w:rPr>
-                <w:rFonts w:ascii="Courier New" w:eastAsia="Times New Roman" w:hAnsi="Courier New" w:cs="Courier New"/>
-                <w:color w:val="9CDCFE"/>
-                <w:sz w:val="18"/>
-                <w:szCs w:val="18"/>
-              </w:rPr>
-              <w:t>description</w:t>
-            </w:r>
-            <w:proofErr w:type="spellEnd"/>
-            <w:r>
-              <w:rPr>
-                <w:rFonts w:ascii="Courier New" w:eastAsia="Times New Roman" w:hAnsi="Courier New" w:cs="Courier New"/>
-                <w:color w:val="9CDCFE"/>
-                <w:sz w:val="18"/>
-                <w:szCs w:val="18"/>
-              </w:rPr>
-              <w:t>"</w:t>
+              <w:t>"description"</w:t>
             </w:r>
             <w:r>
               <w:rPr>
@@ -5063,18 +4837,8 @@
                 <w:b/>
                 <w:bCs/>
               </w:rPr>
-              <w:t xml:space="preserve">Ejemplo con </w:t>
-            </w:r>
-            <w:proofErr w:type="spellStart"/>
-            <w:r>
-              <w:rPr>
-                <w:rFonts w:ascii="Arial" w:hAnsi="Arial" w:cs="Arial"/>
-                <w:b/>
-                <w:bCs/>
-              </w:rPr>
-              <w:t>Postman</w:t>
-            </w:r>
-            <w:proofErr w:type="spellEnd"/>
+              <w:t>Ejemplo con Postman</w:t>
+            </w:r>
           </w:p>
         </w:tc>
         <w:tc>
@@ -5169,21 +4933,7 @@
         <w:rPr>
           <w:rFonts w:ascii="Arial" w:hAnsi="Arial" w:cs="Arial"/>
         </w:rPr>
-        <w:t xml:space="preserve">no se ingresa el parámetro </w:t>
-      </w:r>
-      <w:proofErr w:type="spellStart"/>
-      <w:r>
-        <w:rPr>
-          <w:rFonts w:ascii="Arial" w:hAnsi="Arial" w:cs="Arial"/>
-        </w:rPr>
-        <w:t>profit</w:t>
-      </w:r>
-      <w:proofErr w:type="spellEnd"/>
-      <w:r>
-        <w:rPr>
-          <w:rFonts w:ascii="Arial" w:hAnsi="Arial" w:cs="Arial"/>
-        </w:rPr>
-        <w:t xml:space="preserve"> porque es una regla de negocio calculada</w:t>
+        <w:t>no se ingresa el parámetro profit porque es una regla de negocio calculada</w:t>
       </w:r>
       <w:r>
         <w:rPr>
@@ -5505,29 +5255,7 @@
                 <w:szCs w:val="18"/>
                 <w:lang w:val="en-US"/>
               </w:rPr>
-              <w:t>"</w:t>
-            </w:r>
-            <w:proofErr w:type="spellStart"/>
-            <w:r>
-              <w:rPr>
-                <w:rFonts w:ascii="Courier New" w:eastAsia="Times New Roman" w:hAnsi="Courier New" w:cs="Courier New"/>
-                <w:color w:val="CE9178"/>
-                <w:sz w:val="18"/>
-                <w:szCs w:val="18"/>
-                <w:lang w:val="en-US"/>
-              </w:rPr>
-              <w:t>bufanda</w:t>
-            </w:r>
-            <w:proofErr w:type="spellEnd"/>
-            <w:r>
-              <w:rPr>
-                <w:rFonts w:ascii="Courier New" w:eastAsia="Times New Roman" w:hAnsi="Courier New" w:cs="Courier New"/>
-                <w:color w:val="CE9178"/>
-                <w:sz w:val="18"/>
-                <w:szCs w:val="18"/>
-                <w:lang w:val="en-US"/>
-              </w:rPr>
-              <w:t>"</w:t>
+              <w:t>"bufanda"</w:t>
             </w:r>
             <w:r>
               <w:rPr>
@@ -5600,51 +5328,7 @@
                 <w:szCs w:val="18"/>
                 <w:lang w:val="en-US"/>
               </w:rPr>
-              <w:t>"De </w:t>
-            </w:r>
-            <w:proofErr w:type="spellStart"/>
-            <w:r>
-              <w:rPr>
-                <w:rFonts w:ascii="Courier New" w:eastAsia="Times New Roman" w:hAnsi="Courier New" w:cs="Courier New"/>
-                <w:color w:val="CE9178"/>
-                <w:sz w:val="18"/>
-                <w:szCs w:val="18"/>
-                <w:lang w:val="en-US"/>
-              </w:rPr>
-              <w:t>lana</w:t>
-            </w:r>
-            <w:proofErr w:type="spellEnd"/>
-            <w:r>
-              <w:rPr>
-                <w:rFonts w:ascii="Courier New" w:eastAsia="Times New Roman" w:hAnsi="Courier New" w:cs="Courier New"/>
-                <w:color w:val="CE9178"/>
-                <w:sz w:val="18"/>
-                <w:szCs w:val="18"/>
-                <w:lang w:val="en-US"/>
-              </w:rPr>
-              <w:t> </w:t>
-            </w:r>
-            <w:proofErr w:type="spellStart"/>
-            <w:r>
-              <w:rPr>
-                <w:rFonts w:ascii="Courier New" w:eastAsia="Times New Roman" w:hAnsi="Courier New" w:cs="Courier New"/>
-                <w:color w:val="CE9178"/>
-                <w:sz w:val="18"/>
-                <w:szCs w:val="18"/>
-                <w:lang w:val="en-US"/>
-              </w:rPr>
-              <w:t>femenino</w:t>
-            </w:r>
-            <w:proofErr w:type="spellEnd"/>
-            <w:r>
-              <w:rPr>
-                <w:rFonts w:ascii="Courier New" w:eastAsia="Times New Roman" w:hAnsi="Courier New" w:cs="Courier New"/>
-                <w:color w:val="CE9178"/>
-                <w:sz w:val="18"/>
-                <w:szCs w:val="18"/>
-                <w:lang w:val="en-US"/>
-              </w:rPr>
-              <w:t>"</w:t>
+              <w:t>"De lana femenino"</w:t>
             </w:r>
             <w:r>
               <w:rPr>
@@ -6068,29 +5752,7 @@
                 <w:szCs w:val="18"/>
                 <w:lang w:val="en-US"/>
               </w:rPr>
-              <w:t>"</w:t>
-            </w:r>
-            <w:proofErr w:type="spellStart"/>
-            <w:r>
-              <w:rPr>
-                <w:rFonts w:ascii="Courier New" w:eastAsia="Times New Roman" w:hAnsi="Courier New" w:cs="Courier New"/>
-                <w:color w:val="CE9178"/>
-                <w:sz w:val="18"/>
-                <w:szCs w:val="18"/>
-                <w:lang w:val="en-US"/>
-              </w:rPr>
-              <w:t>bufanda</w:t>
-            </w:r>
-            <w:proofErr w:type="spellEnd"/>
-            <w:r>
-              <w:rPr>
-                <w:rFonts w:ascii="Courier New" w:eastAsia="Times New Roman" w:hAnsi="Courier New" w:cs="Courier New"/>
-                <w:color w:val="CE9178"/>
-                <w:sz w:val="18"/>
-                <w:szCs w:val="18"/>
-                <w:lang w:val="en-US"/>
-              </w:rPr>
-              <w:t>"</w:t>
+              <w:t>"bufanda"</w:t>
             </w:r>
             <w:r>
               <w:rPr>
@@ -6163,51 +5825,7 @@
                 <w:szCs w:val="18"/>
                 <w:lang w:val="en-US"/>
               </w:rPr>
-              <w:t>"De </w:t>
-            </w:r>
-            <w:proofErr w:type="spellStart"/>
-            <w:r>
-              <w:rPr>
-                <w:rFonts w:ascii="Courier New" w:eastAsia="Times New Roman" w:hAnsi="Courier New" w:cs="Courier New"/>
-                <w:color w:val="CE9178"/>
-                <w:sz w:val="18"/>
-                <w:szCs w:val="18"/>
-                <w:lang w:val="en-US"/>
-              </w:rPr>
-              <w:t>lana</w:t>
-            </w:r>
-            <w:proofErr w:type="spellEnd"/>
-            <w:r>
-              <w:rPr>
-                <w:rFonts w:ascii="Courier New" w:eastAsia="Times New Roman" w:hAnsi="Courier New" w:cs="Courier New"/>
-                <w:color w:val="CE9178"/>
-                <w:sz w:val="18"/>
-                <w:szCs w:val="18"/>
-                <w:lang w:val="en-US"/>
-              </w:rPr>
-              <w:t> </w:t>
-            </w:r>
-            <w:proofErr w:type="spellStart"/>
-            <w:r>
-              <w:rPr>
-                <w:rFonts w:ascii="Courier New" w:eastAsia="Times New Roman" w:hAnsi="Courier New" w:cs="Courier New"/>
-                <w:color w:val="CE9178"/>
-                <w:sz w:val="18"/>
-                <w:szCs w:val="18"/>
-                <w:lang w:val="en-US"/>
-              </w:rPr>
-              <w:t>femenino</w:t>
-            </w:r>
-            <w:proofErr w:type="spellEnd"/>
-            <w:r>
-              <w:rPr>
-                <w:rFonts w:ascii="Courier New" w:eastAsia="Times New Roman" w:hAnsi="Courier New" w:cs="Courier New"/>
-                <w:color w:val="CE9178"/>
-                <w:sz w:val="18"/>
-                <w:szCs w:val="18"/>
-                <w:lang w:val="en-US"/>
-              </w:rPr>
-              <w:t>"</w:t>
+              <w:t>"De lana femenino"</w:t>
             </w:r>
             <w:r>
               <w:rPr>
@@ -6625,18 +6243,8 @@
                 <w:b/>
                 <w:bCs/>
               </w:rPr>
-              <w:t xml:space="preserve">Ejemplo con </w:t>
-            </w:r>
-            <w:proofErr w:type="spellStart"/>
-            <w:r>
-              <w:rPr>
-                <w:rFonts w:ascii="Arial" w:hAnsi="Arial" w:cs="Arial"/>
-                <w:b/>
-                <w:bCs/>
-              </w:rPr>
-              <w:t>Postman</w:t>
-            </w:r>
-            <w:proofErr w:type="spellEnd"/>
+              <w:t>Ejemplo con Postman</w:t>
+            </w:r>
           </w:p>
         </w:tc>
         <w:tc>
@@ -6732,44 +6340,8 @@
         <w:rPr>
           <w:rFonts w:ascii="Arial" w:hAnsi="Arial" w:cs="Arial"/>
         </w:rPr>
-        <w:t xml:space="preserve">no se debe modificar el parámetro </w:t>
+        <w:t>no se debe modificar el parámetro profit porque es una regla de negocio calculada por quantity y price</w:t>
       </w:r>
-      <w:proofErr w:type="spellStart"/>
-      <w:r>
-        <w:rPr>
-          <w:rFonts w:ascii="Arial" w:hAnsi="Arial" w:cs="Arial"/>
-        </w:rPr>
-        <w:t>profit</w:t>
-      </w:r>
-      <w:proofErr w:type="spellEnd"/>
-      <w:r>
-        <w:rPr>
-          <w:rFonts w:ascii="Arial" w:hAnsi="Arial" w:cs="Arial"/>
-        </w:rPr>
-        <w:t xml:space="preserve"> porque es una regla de negocio calculada por </w:t>
-      </w:r>
-      <w:proofErr w:type="spellStart"/>
-      <w:r>
-        <w:rPr>
-          <w:rFonts w:ascii="Arial" w:hAnsi="Arial" w:cs="Arial"/>
-        </w:rPr>
-        <w:t>quantity</w:t>
-      </w:r>
-      <w:proofErr w:type="spellEnd"/>
-      <w:r>
-        <w:rPr>
-          <w:rFonts w:ascii="Arial" w:hAnsi="Arial" w:cs="Arial"/>
-        </w:rPr>
-        <w:t xml:space="preserve"> y </w:t>
-      </w:r>
-      <w:proofErr w:type="spellStart"/>
-      <w:r>
-        <w:rPr>
-          <w:rFonts w:ascii="Arial" w:hAnsi="Arial" w:cs="Arial"/>
-        </w:rPr>
-        <w:t>price</w:t>
-      </w:r>
-      <w:proofErr w:type="spellEnd"/>
       <w:r>
         <w:rPr>
           <w:rFonts w:ascii="Arial" w:hAnsi="Arial" w:cs="Arial"/>
@@ -7050,27 +6622,7 @@
                 <w:sz w:val="18"/>
                 <w:szCs w:val="18"/>
               </w:rPr>
-              <w:t>"</w:t>
-            </w:r>
-            <w:proofErr w:type="spellStart"/>
-            <w:r>
-              <w:rPr>
-                <w:rFonts w:ascii="Courier New" w:eastAsia="Times New Roman" w:hAnsi="Courier New" w:cs="Courier New"/>
-                <w:color w:val="9CDCFE"/>
-                <w:sz w:val="18"/>
-                <w:szCs w:val="18"/>
-              </w:rPr>
-              <w:t>name</w:t>
-            </w:r>
-            <w:proofErr w:type="spellEnd"/>
-            <w:r>
-              <w:rPr>
-                <w:rFonts w:ascii="Courier New" w:eastAsia="Times New Roman" w:hAnsi="Courier New" w:cs="Courier New"/>
-                <w:color w:val="9CDCFE"/>
-                <w:sz w:val="18"/>
-                <w:szCs w:val="18"/>
-              </w:rPr>
-              <w:t>"</w:t>
+              <w:t>"name"</w:t>
             </w:r>
             <w:r>
               <w:rPr>
@@ -7136,27 +6688,7 @@
                 <w:sz w:val="18"/>
                 <w:szCs w:val="18"/>
               </w:rPr>
-              <w:t>"</w:t>
-            </w:r>
-            <w:proofErr w:type="spellStart"/>
-            <w:r>
-              <w:rPr>
-                <w:rFonts w:ascii="Courier New" w:eastAsia="Times New Roman" w:hAnsi="Courier New" w:cs="Courier New"/>
-                <w:color w:val="9CDCFE"/>
-                <w:sz w:val="18"/>
-                <w:szCs w:val="18"/>
-              </w:rPr>
-              <w:t>description</w:t>
-            </w:r>
-            <w:proofErr w:type="spellEnd"/>
-            <w:r>
-              <w:rPr>
-                <w:rFonts w:ascii="Courier New" w:eastAsia="Times New Roman" w:hAnsi="Courier New" w:cs="Courier New"/>
-                <w:color w:val="9CDCFE"/>
-                <w:sz w:val="18"/>
-                <w:szCs w:val="18"/>
-              </w:rPr>
-              <w:t>"</w:t>
+              <w:t>"description"</w:t>
             </w:r>
             <w:r>
               <w:rPr>
@@ -7678,29 +7210,7 @@
                 <w:szCs w:val="18"/>
                 <w:lang w:val="en-US"/>
               </w:rPr>
-              <w:t>"</w:t>
-            </w:r>
-            <w:proofErr w:type="spellStart"/>
-            <w:r>
-              <w:rPr>
-                <w:rFonts w:ascii="Courier New" w:eastAsia="Times New Roman" w:hAnsi="Courier New" w:cs="Courier New"/>
-                <w:color w:val="CE9178"/>
-                <w:sz w:val="18"/>
-                <w:szCs w:val="18"/>
-                <w:lang w:val="en-US"/>
-              </w:rPr>
-              <w:t>bufanda</w:t>
-            </w:r>
-            <w:proofErr w:type="spellEnd"/>
-            <w:r>
-              <w:rPr>
-                <w:rFonts w:ascii="Courier New" w:eastAsia="Times New Roman" w:hAnsi="Courier New" w:cs="Courier New"/>
-                <w:color w:val="CE9178"/>
-                <w:sz w:val="18"/>
-                <w:szCs w:val="18"/>
-                <w:lang w:val="en-US"/>
-              </w:rPr>
-              <w:t>"</w:t>
+              <w:t>"bufanda"</w:t>
             </w:r>
             <w:r>
               <w:rPr>
@@ -7741,27 +7251,7 @@
                 <w:sz w:val="18"/>
                 <w:szCs w:val="18"/>
               </w:rPr>
-              <w:t>"</w:t>
-            </w:r>
-            <w:proofErr w:type="spellStart"/>
-            <w:r>
-              <w:rPr>
-                <w:rFonts w:ascii="Courier New" w:eastAsia="Times New Roman" w:hAnsi="Courier New" w:cs="Courier New"/>
-                <w:color w:val="9CDCFE"/>
-                <w:sz w:val="18"/>
-                <w:szCs w:val="18"/>
-              </w:rPr>
-              <w:t>description</w:t>
-            </w:r>
-            <w:proofErr w:type="spellEnd"/>
-            <w:r>
-              <w:rPr>
-                <w:rFonts w:ascii="Courier New" w:eastAsia="Times New Roman" w:hAnsi="Courier New" w:cs="Courier New"/>
-                <w:color w:val="9CDCFE"/>
-                <w:sz w:val="18"/>
-                <w:szCs w:val="18"/>
-              </w:rPr>
-              <w:t>"</w:t>
+              <w:t>"description"</w:t>
             </w:r>
             <w:r>
               <w:rPr>
@@ -7827,27 +7317,7 @@
                 <w:sz w:val="18"/>
                 <w:szCs w:val="18"/>
               </w:rPr>
-              <w:t>"</w:t>
-            </w:r>
-            <w:proofErr w:type="spellStart"/>
-            <w:r>
-              <w:rPr>
-                <w:rFonts w:ascii="Courier New" w:eastAsia="Times New Roman" w:hAnsi="Courier New" w:cs="Courier New"/>
-                <w:color w:val="9CDCFE"/>
-                <w:sz w:val="18"/>
-                <w:szCs w:val="18"/>
-              </w:rPr>
-              <w:t>quantity</w:t>
-            </w:r>
-            <w:proofErr w:type="spellEnd"/>
-            <w:r>
-              <w:rPr>
-                <w:rFonts w:ascii="Courier New" w:eastAsia="Times New Roman" w:hAnsi="Courier New" w:cs="Courier New"/>
-                <w:color w:val="9CDCFE"/>
-                <w:sz w:val="18"/>
-                <w:szCs w:val="18"/>
-              </w:rPr>
-              <w:t>"</w:t>
+              <w:t>"quantity"</w:t>
             </w:r>
             <w:r>
               <w:rPr>
@@ -8144,18 +7614,8 @@
                 <w:b/>
                 <w:bCs/>
               </w:rPr>
-              <w:t xml:space="preserve">Ejemplo con </w:t>
-            </w:r>
-            <w:proofErr w:type="spellStart"/>
-            <w:r>
-              <w:rPr>
-                <w:rFonts w:ascii="Arial" w:hAnsi="Arial" w:cs="Arial"/>
-                <w:b/>
-                <w:bCs/>
-              </w:rPr>
-              <w:t>Postman</w:t>
-            </w:r>
-            <w:proofErr w:type="spellEnd"/>
+              <w:t>Ejemplo con Postman</w:t>
+            </w:r>
           </w:p>
         </w:tc>
         <w:tc>
@@ -8875,29 +8335,7 @@
                 <w:szCs w:val="18"/>
                 <w:lang w:val="en-US"/>
               </w:rPr>
-              <w:t>"</w:t>
-            </w:r>
-            <w:proofErr w:type="spellStart"/>
-            <w:r>
-              <w:rPr>
-                <w:rFonts w:ascii="Courier New" w:eastAsia="Times New Roman" w:hAnsi="Courier New" w:cs="Courier New"/>
-                <w:color w:val="CE9178"/>
-                <w:sz w:val="18"/>
-                <w:szCs w:val="18"/>
-                <w:lang w:val="en-US"/>
-              </w:rPr>
-              <w:t>bufanda</w:t>
-            </w:r>
-            <w:proofErr w:type="spellEnd"/>
-            <w:r>
-              <w:rPr>
-                <w:rFonts w:ascii="Courier New" w:eastAsia="Times New Roman" w:hAnsi="Courier New" w:cs="Courier New"/>
-                <w:color w:val="CE9178"/>
-                <w:sz w:val="18"/>
-                <w:szCs w:val="18"/>
-                <w:lang w:val="en-US"/>
-              </w:rPr>
-              <w:t>"</w:t>
+              <w:t>"bufanda"</w:t>
             </w:r>
             <w:r>
               <w:rPr>
@@ -8938,27 +8376,7 @@
                 <w:sz w:val="18"/>
                 <w:szCs w:val="18"/>
               </w:rPr>
-              <w:t>"</w:t>
-            </w:r>
-            <w:proofErr w:type="spellStart"/>
-            <w:r>
-              <w:rPr>
-                <w:rFonts w:ascii="Courier New" w:eastAsia="Times New Roman" w:hAnsi="Courier New" w:cs="Courier New"/>
-                <w:color w:val="9CDCFE"/>
-                <w:sz w:val="18"/>
-                <w:szCs w:val="18"/>
-              </w:rPr>
-              <w:t>description</w:t>
-            </w:r>
-            <w:proofErr w:type="spellEnd"/>
-            <w:r>
-              <w:rPr>
-                <w:rFonts w:ascii="Courier New" w:eastAsia="Times New Roman" w:hAnsi="Courier New" w:cs="Courier New"/>
-                <w:color w:val="9CDCFE"/>
-                <w:sz w:val="18"/>
-                <w:szCs w:val="18"/>
-              </w:rPr>
-              <w:t>"</w:t>
+              <w:t>"description"</w:t>
             </w:r>
             <w:r>
               <w:rPr>
@@ -9024,27 +8442,7 @@
                 <w:sz w:val="18"/>
                 <w:szCs w:val="18"/>
               </w:rPr>
-              <w:t>"</w:t>
-            </w:r>
-            <w:proofErr w:type="spellStart"/>
-            <w:r>
-              <w:rPr>
-                <w:rFonts w:ascii="Courier New" w:eastAsia="Times New Roman" w:hAnsi="Courier New" w:cs="Courier New"/>
-                <w:color w:val="9CDCFE"/>
-                <w:sz w:val="18"/>
-                <w:szCs w:val="18"/>
-              </w:rPr>
-              <w:t>quantity</w:t>
-            </w:r>
-            <w:proofErr w:type="spellEnd"/>
-            <w:r>
-              <w:rPr>
-                <w:rFonts w:ascii="Courier New" w:eastAsia="Times New Roman" w:hAnsi="Courier New" w:cs="Courier New"/>
-                <w:color w:val="9CDCFE"/>
-                <w:sz w:val="18"/>
-                <w:szCs w:val="18"/>
-              </w:rPr>
-              <w:t>"</w:t>
+              <w:t>"quantity"</w:t>
             </w:r>
             <w:r>
               <w:rPr>
@@ -9341,18 +8739,8 @@
                 <w:b/>
                 <w:bCs/>
               </w:rPr>
-              <w:t xml:space="preserve">Ejemplo con </w:t>
-            </w:r>
-            <w:proofErr w:type="spellStart"/>
-            <w:r>
-              <w:rPr>
-                <w:rFonts w:ascii="Arial" w:hAnsi="Arial" w:cs="Arial"/>
-                <w:b/>
-                <w:bCs/>
-              </w:rPr>
-              <w:t>Postman</w:t>
-            </w:r>
-            <w:proofErr w:type="spellEnd"/>
+              <w:t>Ejemplo con Postman</w:t>
+            </w:r>
           </w:p>
         </w:tc>
         <w:tc>
@@ -10031,25 +9419,125 @@
                 <w:color w:val="9CDCFE"/>
                 <w:lang w:eastAsia="es-EC"/>
               </w:rPr>
-              <w:t>"</w:t>
-            </w:r>
-            <w:proofErr w:type="spellStart"/>
+              <w:t>"name_product"</w:t>
+            </w:r>
+            <w:r>
+              <w:rPr>
+                <w:rFonts w:ascii="Arial" w:eastAsia="Times New Roman" w:hAnsi="Arial" w:cs="Arial"/>
+                <w:color w:val="DCDCDC"/>
+                <w:lang w:eastAsia="es-EC"/>
+              </w:rPr>
+              <w:t>:</w:t>
+            </w:r>
+            <w:r>
+              <w:rPr>
+                <w:rFonts w:ascii="Arial" w:eastAsia="Times New Roman" w:hAnsi="Arial" w:cs="Arial"/>
+                <w:color w:val="D4D4D4"/>
+                <w:lang w:eastAsia="es-EC"/>
+              </w:rPr>
+              <w:t> </w:t>
+            </w:r>
+            <w:r>
+              <w:rPr>
+                <w:rFonts w:ascii="Arial" w:eastAsia="Times New Roman" w:hAnsi="Arial" w:cs="Arial"/>
+                <w:color w:val="CE9178"/>
+                <w:lang w:eastAsia="es-EC"/>
+              </w:rPr>
+              <w:t>"Blusas"</w:t>
+            </w:r>
+            <w:r>
+              <w:rPr>
+                <w:rFonts w:ascii="Arial" w:eastAsia="Times New Roman" w:hAnsi="Arial" w:cs="Arial"/>
+                <w:color w:val="DCDCDC"/>
+                <w:lang w:eastAsia="es-EC"/>
+              </w:rPr>
+              <w:t>,</w:t>
+            </w:r>
+          </w:p>
+          <w:p>
+            <w:pPr>
+              <w:shd w:val="clear" w:color="auto" w:fill="1E1E1E"/>
+              <w:spacing w:line="270" w:lineRule="atLeast"/>
+              <w:rPr>
+                <w:rFonts w:ascii="Arial" w:eastAsia="Times New Roman" w:hAnsi="Arial" w:cs="Arial"/>
+                <w:color w:val="D4D4D4"/>
+                <w:lang w:eastAsia="es-EC"/>
+              </w:rPr>
+            </w:pPr>
+            <w:r>
+              <w:rPr>
+                <w:rFonts w:ascii="Arial" w:eastAsia="Times New Roman" w:hAnsi="Arial" w:cs="Arial"/>
+                <w:color w:val="D4D4D4"/>
+                <w:lang w:eastAsia="es-EC"/>
+              </w:rPr>
+              <w:t>    </w:t>
+            </w:r>
             <w:r>
               <w:rPr>
                 <w:rFonts w:ascii="Arial" w:eastAsia="Times New Roman" w:hAnsi="Arial" w:cs="Arial"/>
                 <w:color w:val="9CDCFE"/>
                 <w:lang w:eastAsia="es-EC"/>
               </w:rPr>
-              <w:t>name_product</w:t>
-            </w:r>
-            <w:proofErr w:type="spellEnd"/>
+              <w:t>"quantity"</w:t>
+            </w:r>
+            <w:r>
+              <w:rPr>
+                <w:rFonts w:ascii="Arial" w:eastAsia="Times New Roman" w:hAnsi="Arial" w:cs="Arial"/>
+                <w:color w:val="DCDCDC"/>
+                <w:lang w:eastAsia="es-EC"/>
+              </w:rPr>
+              <w:t>:</w:t>
+            </w:r>
+            <w:r>
+              <w:rPr>
+                <w:rFonts w:ascii="Arial" w:eastAsia="Times New Roman" w:hAnsi="Arial" w:cs="Arial"/>
+                <w:color w:val="D4D4D4"/>
+                <w:lang w:eastAsia="es-EC"/>
+              </w:rPr>
+              <w:t> </w:t>
+            </w:r>
+            <w:r>
+              <w:rPr>
+                <w:rFonts w:ascii="Arial" w:eastAsia="Times New Roman" w:hAnsi="Arial" w:cs="Arial"/>
+                <w:color w:val="B5CEA8"/>
+                <w:lang w:eastAsia="es-EC"/>
+              </w:rPr>
+              <w:t>20</w:t>
+            </w:r>
+            <w:r>
+              <w:rPr>
+                <w:rFonts w:ascii="Arial" w:eastAsia="Times New Roman" w:hAnsi="Arial" w:cs="Arial"/>
+                <w:color w:val="DCDCDC"/>
+                <w:lang w:eastAsia="es-EC"/>
+              </w:rPr>
+              <w:t>,</w:t>
+            </w:r>
+          </w:p>
+          <w:p>
+            <w:pPr>
+              <w:shd w:val="clear" w:color="auto" w:fill="1E1E1E"/>
+              <w:spacing w:line="270" w:lineRule="atLeast"/>
+              <w:rPr>
+                <w:rFonts w:ascii="Arial" w:eastAsia="Times New Roman" w:hAnsi="Arial" w:cs="Arial"/>
+                <w:color w:val="D4D4D4"/>
+                <w:lang w:eastAsia="es-EC"/>
+              </w:rPr>
+            </w:pPr>
+            <w:r>
+              <w:rPr>
+                <w:rFonts w:ascii="Arial" w:eastAsia="Times New Roman" w:hAnsi="Arial" w:cs="Arial"/>
+                <w:color w:val="D4D4D4"/>
+                <w:lang w:eastAsia="es-EC"/>
+              </w:rPr>
+              <w:t>    </w:t>
+            </w:r>
             <w:r>
               <w:rPr>
                 <w:rFonts w:ascii="Arial" w:eastAsia="Times New Roman" w:hAnsi="Arial" w:cs="Arial"/>
                 <w:color w:val="9CDCFE"/>
                 <w:lang w:eastAsia="es-EC"/>
               </w:rPr>
-              <w:t>"</w:t>
+              <w:t>"entry_date"</w:t>
             </w:r>
             <w:r>
               <w:rPr>
@@ -10073,7 +9561,7 @@
                 <w:color w:val="CE9178"/>
                 <w:lang w:eastAsia="es-EC"/>
               </w:rPr>
-              <w:t>"Blusas"</w:t>
+              <w:t>"2022/12/01"</w:t>
             </w:r>
             <w:r>
               <w:rPr>
@@ -10108,179 +9596,7 @@
                 <w:color w:val="9CDCFE"/>
                 <w:lang w:eastAsia="es-EC"/>
               </w:rPr>
-              <w:t>"</w:t>
-            </w:r>
-            <w:proofErr w:type="spellStart"/>
-            <w:r>
-              <w:rPr>
-                <w:rFonts w:ascii="Arial" w:eastAsia="Times New Roman" w:hAnsi="Arial" w:cs="Arial"/>
-                <w:color w:val="9CDCFE"/>
-                <w:lang w:eastAsia="es-EC"/>
-              </w:rPr>
-              <w:t>quantity</w:t>
-            </w:r>
-            <w:proofErr w:type="spellEnd"/>
-            <w:r>
-              <w:rPr>
-                <w:rFonts w:ascii="Arial" w:eastAsia="Times New Roman" w:hAnsi="Arial" w:cs="Arial"/>
-                <w:color w:val="9CDCFE"/>
-                <w:lang w:eastAsia="es-EC"/>
-              </w:rPr>
-              <w:t>"</w:t>
-            </w:r>
-            <w:r>
-              <w:rPr>
-                <w:rFonts w:ascii="Arial" w:eastAsia="Times New Roman" w:hAnsi="Arial" w:cs="Arial"/>
-                <w:color w:val="DCDCDC"/>
-                <w:lang w:eastAsia="es-EC"/>
-              </w:rPr>
-              <w:t>:</w:t>
-            </w:r>
-            <w:r>
-              <w:rPr>
-                <w:rFonts w:ascii="Arial" w:eastAsia="Times New Roman" w:hAnsi="Arial" w:cs="Arial"/>
-                <w:color w:val="D4D4D4"/>
-                <w:lang w:eastAsia="es-EC"/>
-              </w:rPr>
-              <w:t> </w:t>
-            </w:r>
-            <w:r>
-              <w:rPr>
-                <w:rFonts w:ascii="Arial" w:eastAsia="Times New Roman" w:hAnsi="Arial" w:cs="Arial"/>
-                <w:color w:val="B5CEA8"/>
-                <w:lang w:eastAsia="es-EC"/>
-              </w:rPr>
-              <w:t>20</w:t>
-            </w:r>
-            <w:r>
-              <w:rPr>
-                <w:rFonts w:ascii="Arial" w:eastAsia="Times New Roman" w:hAnsi="Arial" w:cs="Arial"/>
-                <w:color w:val="DCDCDC"/>
-                <w:lang w:eastAsia="es-EC"/>
-              </w:rPr>
-              <w:t>,</w:t>
-            </w:r>
-          </w:p>
-          <w:p>
-            <w:pPr>
-              <w:shd w:val="clear" w:color="auto" w:fill="1E1E1E"/>
-              <w:spacing w:line="270" w:lineRule="atLeast"/>
-              <w:rPr>
-                <w:rFonts w:ascii="Arial" w:eastAsia="Times New Roman" w:hAnsi="Arial" w:cs="Arial"/>
-                <w:color w:val="D4D4D4"/>
-                <w:lang w:eastAsia="es-EC"/>
-              </w:rPr>
-            </w:pPr>
-            <w:r>
-              <w:rPr>
-                <w:rFonts w:ascii="Arial" w:eastAsia="Times New Roman" w:hAnsi="Arial" w:cs="Arial"/>
-                <w:color w:val="D4D4D4"/>
-                <w:lang w:eastAsia="es-EC"/>
-              </w:rPr>
-              <w:t>    </w:t>
-            </w:r>
-            <w:r>
-              <w:rPr>
-                <w:rFonts w:ascii="Arial" w:eastAsia="Times New Roman" w:hAnsi="Arial" w:cs="Arial"/>
-                <w:color w:val="9CDCFE"/>
-                <w:lang w:eastAsia="es-EC"/>
-              </w:rPr>
-              <w:t>"</w:t>
-            </w:r>
-            <w:proofErr w:type="spellStart"/>
-            <w:r>
-              <w:rPr>
-                <w:rFonts w:ascii="Arial" w:eastAsia="Times New Roman" w:hAnsi="Arial" w:cs="Arial"/>
-                <w:color w:val="9CDCFE"/>
-                <w:lang w:eastAsia="es-EC"/>
-              </w:rPr>
-              <w:t>entry_date</w:t>
-            </w:r>
-            <w:proofErr w:type="spellEnd"/>
-            <w:r>
-              <w:rPr>
-                <w:rFonts w:ascii="Arial" w:eastAsia="Times New Roman" w:hAnsi="Arial" w:cs="Arial"/>
-                <w:color w:val="9CDCFE"/>
-                <w:lang w:eastAsia="es-EC"/>
-              </w:rPr>
-              <w:t>"</w:t>
-            </w:r>
-            <w:r>
-              <w:rPr>
-                <w:rFonts w:ascii="Arial" w:eastAsia="Times New Roman" w:hAnsi="Arial" w:cs="Arial"/>
-                <w:color w:val="DCDCDC"/>
-                <w:lang w:eastAsia="es-EC"/>
-              </w:rPr>
-              <w:t>:</w:t>
-            </w:r>
-            <w:r>
-              <w:rPr>
-                <w:rFonts w:ascii="Arial" w:eastAsia="Times New Roman" w:hAnsi="Arial" w:cs="Arial"/>
-                <w:color w:val="D4D4D4"/>
-                <w:lang w:eastAsia="es-EC"/>
-              </w:rPr>
-              <w:t> </w:t>
-            </w:r>
-            <w:r>
-              <w:rPr>
-                <w:rFonts w:ascii="Arial" w:eastAsia="Times New Roman" w:hAnsi="Arial" w:cs="Arial"/>
-                <w:color w:val="CE9178"/>
-                <w:lang w:eastAsia="es-EC"/>
-              </w:rPr>
-              <w:t>"2022/12/01"</w:t>
-            </w:r>
-            <w:r>
-              <w:rPr>
-                <w:rFonts w:ascii="Arial" w:eastAsia="Times New Roman" w:hAnsi="Arial" w:cs="Arial"/>
-                <w:color w:val="DCDCDC"/>
-                <w:lang w:eastAsia="es-EC"/>
-              </w:rPr>
-              <w:t>,</w:t>
-            </w:r>
-          </w:p>
-          <w:p>
-            <w:pPr>
-              <w:shd w:val="clear" w:color="auto" w:fill="1E1E1E"/>
-              <w:spacing w:line="270" w:lineRule="atLeast"/>
-              <w:rPr>
-                <w:rFonts w:ascii="Arial" w:eastAsia="Times New Roman" w:hAnsi="Arial" w:cs="Arial"/>
-                <w:color w:val="D4D4D4"/>
-                <w:lang w:eastAsia="es-EC"/>
-              </w:rPr>
-            </w:pPr>
-            <w:r>
-              <w:rPr>
-                <w:rFonts w:ascii="Arial" w:eastAsia="Times New Roman" w:hAnsi="Arial" w:cs="Arial"/>
-                <w:color w:val="D4D4D4"/>
-                <w:lang w:eastAsia="es-EC"/>
-              </w:rPr>
-              <w:t>    </w:t>
-            </w:r>
-            <w:r>
-              <w:rPr>
-                <w:rFonts w:ascii="Arial" w:eastAsia="Times New Roman" w:hAnsi="Arial" w:cs="Arial"/>
-                <w:color w:val="9CDCFE"/>
-                <w:lang w:eastAsia="es-EC"/>
-              </w:rPr>
-              <w:t>"</w:t>
-            </w:r>
-            <w:proofErr w:type="spellStart"/>
-            <w:r>
-              <w:rPr>
-                <w:rFonts w:ascii="Arial" w:eastAsia="Times New Roman" w:hAnsi="Arial" w:cs="Arial"/>
-                <w:color w:val="9CDCFE"/>
-                <w:lang w:eastAsia="es-EC"/>
-              </w:rPr>
-              <w:t>exit_date</w:t>
-            </w:r>
-            <w:proofErr w:type="spellEnd"/>
-            <w:r>
-              <w:rPr>
-                <w:rFonts w:ascii="Arial" w:eastAsia="Times New Roman" w:hAnsi="Arial" w:cs="Arial"/>
-                <w:color w:val="9CDCFE"/>
-                <w:lang w:eastAsia="es-EC"/>
-              </w:rPr>
-              <w:t>"</w:t>
+              <w:t>"exit_date"</w:t>
             </w:r>
             <w:r>
               <w:rPr>
@@ -11002,25 +10318,7 @@
                 <w:color w:val="9CDCFE"/>
                 <w:lang w:val="en-US" w:eastAsia="es-EC"/>
               </w:rPr>
-              <w:t>"</w:t>
-            </w:r>
-            <w:proofErr w:type="gramStart"/>
-            <w:r>
-              <w:rPr>
-                <w:rFonts w:ascii="Arial" w:eastAsia="Times New Roman" w:hAnsi="Arial" w:cs="Arial"/>
-                <w:color w:val="9CDCFE"/>
-                <w:lang w:val="en-US" w:eastAsia="es-EC"/>
-              </w:rPr>
-              <w:t>http</w:t>
-            </w:r>
-            <w:proofErr w:type="gramEnd"/>
-            <w:r>
-              <w:rPr>
-                <w:rFonts w:ascii="Arial" w:eastAsia="Times New Roman" w:hAnsi="Arial" w:cs="Arial"/>
-                <w:color w:val="9CDCFE"/>
-                <w:lang w:val="en-US" w:eastAsia="es-EC"/>
-              </w:rPr>
-              <w:t>-code: 200, message: 'Cellar updated'"</w:t>
+              <w:t>"http-code: 200, message: 'Cellar updated'"</w:t>
             </w:r>
           </w:p>
         </w:tc>
@@ -11277,25 +10575,7 @@
                 <w:color w:val="9CDCFE"/>
                 <w:lang w:val="en-US" w:eastAsia="es-EC"/>
               </w:rPr>
-              <w:t>"</w:t>
-            </w:r>
-            <w:proofErr w:type="gramStart"/>
-            <w:r>
-              <w:rPr>
-                <w:rFonts w:ascii="Arial" w:eastAsia="Times New Roman" w:hAnsi="Arial" w:cs="Arial"/>
-                <w:color w:val="9CDCFE"/>
-                <w:lang w:val="en-US" w:eastAsia="es-EC"/>
-              </w:rPr>
-              <w:t>http</w:t>
-            </w:r>
-            <w:proofErr w:type="gramEnd"/>
-            <w:r>
-              <w:rPr>
-                <w:rFonts w:ascii="Arial" w:eastAsia="Times New Roman" w:hAnsi="Arial" w:cs="Arial"/>
-                <w:color w:val="9CDCFE"/>
-                <w:lang w:val="en-US" w:eastAsia="es-EC"/>
-              </w:rPr>
-              <w:t>-code: 200, message: 'Cellar delete"</w:t>
+              <w:t>"http-code: 200, message: 'Cellar delete"</w:t>
             </w:r>
           </w:p>
         </w:tc>
@@ -11349,7 +10629,6 @@
           <w:szCs w:val="32"/>
         </w:rPr>
       </w:pPr>
-      <w:proofErr w:type="spellStart"/>
       <w:r>
         <w:rPr>
           <w:rFonts w:ascii="Arial" w:hAnsi="Arial" w:cs="Arial"/>
@@ -11362,7 +10641,6 @@
         <w:lastRenderedPageBreak/>
         <w:t>Provider</w:t>
       </w:r>
-      <w:proofErr w:type="spellEnd"/>
     </w:p>
     <w:p>
       <w:pPr>
@@ -11495,8 +10773,48 @@
                 <w:rFonts w:ascii="Arial" w:hAnsi="Arial" w:cs="Arial"/>
               </w:rPr>
             </w:pPr>
+            <w:hyperlink r:id="rId17" w:history="1">
+              <w:r>
+                <w:rPr>
+                  <w:rStyle w:val="Hipervnculo"/>
+                  <w:rFonts w:ascii="Arial" w:hAnsi="Arial" w:cs="Arial"/>
+                </w:rPr>
+                <w:t>http://ec2-3-85-13-59.compute-1.amazonaws.com:3002/fashionStor</w:t>
+              </w:r>
+              <w:r>
+                <w:rPr>
+                  <w:rStyle w:val="Hipervnculo"/>
+                  <w:rFonts w:ascii="Arial" w:hAnsi="Arial" w:cs="Arial"/>
+                </w:rPr>
+                <w:t>e/a</w:t>
+              </w:r>
+              <w:r>
+                <w:rPr>
+                  <w:rStyle w:val="Hipervnculo"/>
+                </w:rPr>
+                <w:t>ddProvider</w:t>
+              </w:r>
+            </w:hyperlink>
+          </w:p>
+          <w:p>
+            <w:pPr>
+              <w:pStyle w:val="Prrafodelista"/>
+              <w:spacing w:line="360" w:lineRule="auto"/>
+              <w:ind w:left="0"/>
+              <w:jc w:val="both"/>
+              <w:rPr>
+                <w:rFonts w:ascii="Arial" w:hAnsi="Arial" w:cs="Arial"/>
+                <w:lang w:val="en-US"/>
+              </w:rPr>
+            </w:pPr>
+            <w:r>
+              <w:t>(</w:t>
+            </w:r>
             <w:r>
               <w:t>http://localhost:3002/fashionStore/addProvider</w:t>
+            </w:r>
+            <w:r>
+              <w:t>)</w:t>
             </w:r>
           </w:p>
         </w:tc>
@@ -11539,137 +10857,13 @@
             <w:r>
               <w:rPr>
                 <w:rFonts w:ascii="Arial" w:hAnsi="Arial" w:cs="Arial"/>
+                <w:noProof/>
               </w:rPr>
               <w:drawing>
                 <wp:inline distT="0" distB="0" distL="0" distR="0" wp14:anchorId="6DCC412A" wp14:editId="1555DF29">
                   <wp:extent cx="4210050" cy="1787479"/>
                   <wp:effectExtent l="0" t="0" r="0" b="3810"/>
                   <wp:docPr id="11" name="Imagen 11"/>
-                  <wp:cNvGraphicFramePr>
-                    <a:graphicFrameLocks xmlns:a="http://schemas.openxmlformats.org/drawingml/2006/main" noChangeAspect="1"/>
-                  </wp:cNvGraphicFramePr>
-                  <a:graphic xmlns:a="http://schemas.openxmlformats.org/drawingml/2006/main">
-                    <a:graphicData uri="http://schemas.openxmlformats.org/drawingml/2006/picture">
-                      <pic:pic xmlns:pic="http://schemas.openxmlformats.org/drawingml/2006/picture">
-                        <pic:nvPicPr>
-                          <pic:cNvPr id="1" name=""/>
-                          <pic:cNvPicPr/>
-                        </pic:nvPicPr>
-                        <pic:blipFill>
-                          <a:blip r:embed="rId17"/>
-                          <a:stretch>
-                            <a:fillRect/>
-                          </a:stretch>
-                        </pic:blipFill>
-                        <pic:spPr>
-                          <a:xfrm>
-                            <a:off x="0" y="0"/>
-                            <a:ext cx="4225388" cy="1793991"/>
-                          </a:xfrm>
-                          <a:prstGeom prst="rect">
-                            <a:avLst/>
-                          </a:prstGeom>
-                        </pic:spPr>
-                      </pic:pic>
-                    </a:graphicData>
-                  </a:graphic>
-                </wp:inline>
-              </w:drawing>
-            </w:r>
-          </w:p>
-        </w:tc>
-      </w:tr>
-      <w:tr>
-        <w:trPr>
-          <w:trHeight w:val="248"/>
-        </w:trPr>
-        <w:tc>
-          <w:tcPr>
-            <w:tcW w:w="1374" w:type="dxa"/>
-          </w:tcPr>
-          <w:p>
-            <w:pPr>
-              <w:pStyle w:val="Prrafodelista"/>
-              <w:ind w:left="0"/>
-              <w:jc w:val="both"/>
-              <w:rPr>
-                <w:rFonts w:ascii="Arial" w:hAnsi="Arial" w:cs="Arial"/>
-                <w:b/>
-                <w:bCs/>
-              </w:rPr>
-            </w:pPr>
-            <w:r>
-              <w:rPr>
-                <w:rFonts w:ascii="Arial" w:hAnsi="Arial" w:cs="Arial"/>
-                <w:b/>
-                <w:bCs/>
-              </w:rPr>
-              <w:t>Formato</w:t>
-            </w:r>
-          </w:p>
-        </w:tc>
-        <w:tc>
-          <w:tcPr>
-            <w:tcW w:w="8135" w:type="dxa"/>
-          </w:tcPr>
-          <w:p>
-            <w:pPr>
-              <w:pStyle w:val="Prrafodelista"/>
-              <w:ind w:left="0"/>
-              <w:jc w:val="both"/>
-              <w:rPr>
-                <w:rFonts w:ascii="Arial" w:hAnsi="Arial" w:cs="Arial"/>
-              </w:rPr>
-            </w:pPr>
-            <w:r>
-              <w:rPr>
-                <w:rFonts w:ascii="Arial" w:hAnsi="Arial" w:cs="Arial"/>
-              </w:rPr>
-              <w:t>JSON</w:t>
-            </w:r>
-          </w:p>
-        </w:tc>
-      </w:tr>
-      <w:tr>
-        <w:trPr>
-          <w:trHeight w:val="2672"/>
-        </w:trPr>
-        <w:tc>
-          <w:tcPr>
-            <w:tcW w:w="1374" w:type="dxa"/>
-          </w:tcPr>
-          <w:p>
-            <w:pPr>
-              <w:pStyle w:val="Prrafodelista"/>
-              <w:ind w:left="0"/>
-              <w:jc w:val="both"/>
-              <w:rPr>
-                <w:rFonts w:ascii="Arial" w:hAnsi="Arial" w:cs="Arial"/>
-                <w:b/>
-                <w:bCs/>
-              </w:rPr>
-            </w:pPr>
-            <w:r>
-              <w:rPr>
-                <w:rFonts w:ascii="Arial" w:hAnsi="Arial" w:cs="Arial"/>
-                <w:b/>
-                <w:bCs/>
-              </w:rPr>
-              <w:t>Devuelve</w:t>
-            </w:r>
-          </w:p>
-        </w:tc>
-        <w:tc>
-          <w:tcPr>
-            <w:tcW w:w="8135" w:type="dxa"/>
-          </w:tcPr>
-          <w:p>
-            <w:r>
-              <w:drawing>
-                <wp:inline distT="0" distB="0" distL="0" distR="0" wp14:anchorId="58340B90" wp14:editId="5FAC87F9">
-                  <wp:extent cx="2787793" cy="1835244"/>
-                  <wp:effectExtent l="0" t="0" r="0" b="0"/>
-                  <wp:docPr id="16" name="Imagen 16"/>
                   <wp:cNvGraphicFramePr>
                     <a:graphicFrameLocks xmlns:a="http://schemas.openxmlformats.org/drawingml/2006/main" noChangeAspect="1"/>
                   </wp:cNvGraphicFramePr>
@@ -11689,7 +10883,7 @@
                         <pic:spPr>
                           <a:xfrm>
                             <a:off x="0" y="0"/>
-                            <a:ext cx="2787793" cy="1835244"/>
+                            <a:ext cx="4225388" cy="1793991"/>
                           </a:xfrm>
                           <a:prstGeom prst="rect">
                             <a:avLst/>
@@ -11706,7 +10900,7 @@
       </w:tr>
       <w:tr>
         <w:trPr>
-          <w:trHeight w:val="260"/>
+          <w:trHeight w:val="248"/>
         </w:trPr>
         <w:tc>
           <w:tcPr>
@@ -11729,18 +10923,8 @@
                 <w:b/>
                 <w:bCs/>
               </w:rPr>
-              <w:t xml:space="preserve">Ejemplo con </w:t>
-            </w:r>
-            <w:proofErr w:type="spellStart"/>
-            <w:r>
-              <w:rPr>
-                <w:rFonts w:ascii="Arial" w:hAnsi="Arial" w:cs="Arial"/>
-                <w:b/>
-                <w:bCs/>
-              </w:rPr>
-              <w:t>Postman</w:t>
-            </w:r>
-            <w:proofErr w:type="spellEnd"/>
+              <w:t>Formato</w:t>
+            </w:r>
           </w:p>
         </w:tc>
         <w:tc>
@@ -11748,12 +10932,66 @@
             <w:tcW w:w="8135" w:type="dxa"/>
           </w:tcPr>
           <w:p>
-            <w:r>
+            <w:pPr>
+              <w:pStyle w:val="Prrafodelista"/>
+              <w:ind w:left="0"/>
+              <w:jc w:val="both"/>
+              <w:rPr>
+                <w:rFonts w:ascii="Arial" w:hAnsi="Arial" w:cs="Arial"/>
+              </w:rPr>
+            </w:pPr>
+            <w:r>
+              <w:rPr>
+                <w:rFonts w:ascii="Arial" w:hAnsi="Arial" w:cs="Arial"/>
+              </w:rPr>
+              <w:t>JSON</w:t>
+            </w:r>
+          </w:p>
+        </w:tc>
+      </w:tr>
+      <w:tr>
+        <w:trPr>
+          <w:trHeight w:val="2672"/>
+        </w:trPr>
+        <w:tc>
+          <w:tcPr>
+            <w:tcW w:w="1374" w:type="dxa"/>
+          </w:tcPr>
+          <w:p>
+            <w:pPr>
+              <w:pStyle w:val="Prrafodelista"/>
+              <w:ind w:left="0"/>
+              <w:jc w:val="both"/>
+              <w:rPr>
+                <w:rFonts w:ascii="Arial" w:hAnsi="Arial" w:cs="Arial"/>
+                <w:b/>
+                <w:bCs/>
+              </w:rPr>
+            </w:pPr>
+            <w:r>
+              <w:rPr>
+                <w:rFonts w:ascii="Arial" w:hAnsi="Arial" w:cs="Arial"/>
+                <w:b/>
+                <w:bCs/>
+              </w:rPr>
+              <w:t>Devuelve</w:t>
+            </w:r>
+          </w:p>
+        </w:tc>
+        <w:tc>
+          <w:tcPr>
+            <w:tcW w:w="8135" w:type="dxa"/>
+          </w:tcPr>
+          <w:p>
+            <w:r>
+              <w:rPr>
+                <w:noProof/>
+              </w:rPr>
               <w:drawing>
-                <wp:inline distT="0" distB="0" distL="0" distR="0" wp14:anchorId="20439ABD" wp14:editId="5C94131C">
-                  <wp:extent cx="5400040" cy="3266440"/>
+                <wp:inline distT="0" distB="0" distL="0" distR="0" wp14:anchorId="58340B90" wp14:editId="5FAC87F9">
+                  <wp:extent cx="2787793" cy="1835244"/>
                   <wp:effectExtent l="0" t="0" r="0" b="0"/>
-                  <wp:docPr id="23" name="Imagen 23"/>
+                  <wp:docPr id="16" name="Imagen 16"/>
                   <wp:cNvGraphicFramePr>
                     <a:graphicFrameLocks xmlns:a="http://schemas.openxmlformats.org/drawingml/2006/main" noChangeAspect="1"/>
                   </wp:cNvGraphicFramePr>
@@ -11773,6 +11011,83 @@
                         <pic:spPr>
                           <a:xfrm>
                             <a:off x="0" y="0"/>
+                            <a:ext cx="2787793" cy="1835244"/>
+                          </a:xfrm>
+                          <a:prstGeom prst="rect">
+                            <a:avLst/>
+                          </a:prstGeom>
+                        </pic:spPr>
+                      </pic:pic>
+                    </a:graphicData>
+                  </a:graphic>
+                </wp:inline>
+              </w:drawing>
+            </w:r>
+          </w:p>
+        </w:tc>
+      </w:tr>
+      <w:tr>
+        <w:trPr>
+          <w:trHeight w:val="260"/>
+        </w:trPr>
+        <w:tc>
+          <w:tcPr>
+            <w:tcW w:w="1374" w:type="dxa"/>
+          </w:tcPr>
+          <w:p>
+            <w:pPr>
+              <w:pStyle w:val="Prrafodelista"/>
+              <w:ind w:left="0"/>
+              <w:jc w:val="both"/>
+              <w:rPr>
+                <w:rFonts w:ascii="Arial" w:hAnsi="Arial" w:cs="Arial"/>
+                <w:b/>
+                <w:bCs/>
+              </w:rPr>
+            </w:pPr>
+            <w:r>
+              <w:rPr>
+                <w:rFonts w:ascii="Arial" w:hAnsi="Arial" w:cs="Arial"/>
+                <w:b/>
+                <w:bCs/>
+              </w:rPr>
+              <w:t>Ejemplo con Postman</w:t>
+            </w:r>
+          </w:p>
+        </w:tc>
+        <w:tc>
+          <w:tcPr>
+            <w:tcW w:w="8135" w:type="dxa"/>
+          </w:tcPr>
+          <w:p>
+            <w:r>
+              <w:rPr>
+                <w:noProof/>
+              </w:rPr>
+              <w:drawing>
+                <wp:inline distT="0" distB="0" distL="0" distR="0" wp14:anchorId="20439ABD" wp14:editId="5C94131C">
+                  <wp:extent cx="5400040" cy="3266440"/>
+                  <wp:effectExtent l="0" t="0" r="0" b="0"/>
+                  <wp:docPr id="23" name="Imagen 23"/>
+                  <wp:cNvGraphicFramePr>
+                    <a:graphicFrameLocks xmlns:a="http://schemas.openxmlformats.org/drawingml/2006/main" noChangeAspect="1"/>
+                  </wp:cNvGraphicFramePr>
+                  <a:graphic xmlns:a="http://schemas.openxmlformats.org/drawingml/2006/main">
+                    <a:graphicData uri="http://schemas.openxmlformats.org/drawingml/2006/picture">
+                      <pic:pic xmlns:pic="http://schemas.openxmlformats.org/drawingml/2006/picture">
+                        <pic:nvPicPr>
+                          <pic:cNvPr id="1" name=""/>
+                          <pic:cNvPicPr/>
+                        </pic:nvPicPr>
+                        <pic:blipFill>
+                          <a:blip r:embed="rId20"/>
+                          <a:stretch>
+                            <a:fillRect/>
+                          </a:stretch>
+                        </pic:blipFill>
+                        <pic:spPr>
+                          <a:xfrm>
+                            <a:off x="0" y="0"/>
                             <a:ext cx="5400040" cy="3266440"/>
                           </a:xfrm>
                           <a:prstGeom prst="rect">
@@ -11834,7 +11149,6 @@
           <w:sz w:val="24"/>
           <w:szCs w:val="24"/>
         </w:rPr>
-        <w:lastRenderedPageBreak/>
         <w:t>Obtener Proveedor</w:t>
       </w:r>
     </w:p>
@@ -11942,11 +11256,43 @@
                 <w:rFonts w:ascii="Arial" w:hAnsi="Arial" w:cs="Arial"/>
               </w:rPr>
             </w:pPr>
+            <w:hyperlink r:id="rId21" w:history="1">
+              <w:r>
+                <w:rPr>
+                  <w:rStyle w:val="Hipervnculo"/>
+                  <w:rFonts w:ascii="Arial" w:hAnsi="Arial" w:cs="Arial"/>
+                </w:rPr>
+                <w:t>http://ec2-3-85-13-59.compute-1.amazonaws.com:3002/fashionStore</w:t>
+              </w:r>
+              <w:r>
+                <w:rPr>
+                  <w:rStyle w:val="Hipervnculo"/>
+                  <w:rFonts w:ascii="Arial" w:hAnsi="Arial" w:cs="Arial"/>
+                </w:rPr>
+                <w:t>/providers</w:t>
+              </w:r>
+            </w:hyperlink>
+          </w:p>
+          <w:p>
+            <w:pPr>
+              <w:pStyle w:val="Prrafodelista"/>
+              <w:ind w:left="0"/>
+              <w:jc w:val="both"/>
+              <w:rPr>
+                <w:rFonts w:ascii="Arial" w:hAnsi="Arial" w:cs="Arial"/>
+              </w:rPr>
+            </w:pPr>
+            <w:r>
+              <w:t>(</w:t>
+            </w:r>
             <w:r>
               <w:t>http://localhost:3002/fashionStore/</w:t>
             </w:r>
             <w:r>
               <w:t>providers</w:t>
+            </w:r>
+            <w:r>
+              <w:t>)</w:t>
             </w:r>
           </w:p>
         </w:tc>
@@ -11997,13 +11343,7 @@
               <w:rPr>
                 <w:rFonts w:ascii="Arial" w:hAnsi="Arial" w:cs="Arial"/>
               </w:rPr>
-              <w:t>No se pasan parámetros se obtiene todos los pro</w:t>
-            </w:r>
-            <w:r>
-              <w:rPr>
-                <w:rFonts w:ascii="Arial" w:hAnsi="Arial" w:cs="Arial"/>
-              </w:rPr>
-              <w:t>veedores</w:t>
+              <w:t>No se pasan parámetros se obtiene todos los proveedores</w:t>
             </w:r>
           </w:p>
         </w:tc>
@@ -12302,27 +11642,7 @@
                 <w:sz w:val="18"/>
                 <w:szCs w:val="18"/>
               </w:rPr>
-              <w:t>"</w:t>
-            </w:r>
-            <w:proofErr w:type="spellStart"/>
-            <w:r>
-              <w:rPr>
-                <w:rFonts w:ascii="Courier New" w:eastAsia="Times New Roman" w:hAnsi="Courier New" w:cs="Courier New"/>
-                <w:color w:val="9CDCFE"/>
-                <w:sz w:val="18"/>
-                <w:szCs w:val="18"/>
-              </w:rPr>
-              <w:t>name</w:t>
-            </w:r>
-            <w:proofErr w:type="spellEnd"/>
-            <w:r>
-              <w:rPr>
-                <w:rFonts w:ascii="Courier New" w:eastAsia="Times New Roman" w:hAnsi="Courier New" w:cs="Courier New"/>
-                <w:color w:val="9CDCFE"/>
-                <w:sz w:val="18"/>
-                <w:szCs w:val="18"/>
-              </w:rPr>
-              <w:t>"</w:t>
+              <w:t>"name"</w:t>
             </w:r>
             <w:r>
               <w:rPr>
@@ -12349,27 +11669,7 @@
                 <w:sz w:val="18"/>
                 <w:szCs w:val="18"/>
               </w:rPr>
-              <w:t>"</w:t>
-            </w:r>
-            <w:proofErr w:type="spellStart"/>
-            <w:r>
-              <w:rPr>
-                <w:rFonts w:ascii="Courier New" w:eastAsia="Times New Roman" w:hAnsi="Courier New" w:cs="Courier New"/>
-                <w:color w:val="CE9178"/>
-                <w:sz w:val="18"/>
-                <w:szCs w:val="18"/>
-              </w:rPr>
-              <w:t>Alisson</w:t>
-            </w:r>
-            <w:proofErr w:type="spellEnd"/>
-            <w:r>
-              <w:rPr>
-                <w:rFonts w:ascii="Courier New" w:eastAsia="Times New Roman" w:hAnsi="Courier New" w:cs="Courier New"/>
-                <w:color w:val="CE9178"/>
-                <w:sz w:val="18"/>
-                <w:szCs w:val="18"/>
-              </w:rPr>
-              <w:t>"</w:t>
+              <w:t>"Alisson"</w:t>
             </w:r>
             <w:r>
               <w:rPr>
@@ -12408,27 +11708,7 @@
                 <w:sz w:val="18"/>
                 <w:szCs w:val="18"/>
               </w:rPr>
-              <w:t>"</w:t>
-            </w:r>
-            <w:proofErr w:type="spellStart"/>
-            <w:r>
-              <w:rPr>
-                <w:rFonts w:ascii="Courier New" w:eastAsia="Times New Roman" w:hAnsi="Courier New" w:cs="Courier New"/>
-                <w:color w:val="9CDCFE"/>
-                <w:sz w:val="18"/>
-                <w:szCs w:val="18"/>
-              </w:rPr>
-              <w:t>direction</w:t>
-            </w:r>
-            <w:proofErr w:type="spellEnd"/>
-            <w:r>
-              <w:rPr>
-                <w:rFonts w:ascii="Courier New" w:eastAsia="Times New Roman" w:hAnsi="Courier New" w:cs="Courier New"/>
-                <w:color w:val="9CDCFE"/>
-                <w:sz w:val="18"/>
-                <w:szCs w:val="18"/>
-              </w:rPr>
-              <w:t>"</w:t>
+              <w:t>"direction"</w:t>
             </w:r>
             <w:r>
               <w:rPr>
@@ -12569,29 +11849,7 @@
                 <w:szCs w:val="18"/>
                 <w:lang w:val="en-US"/>
               </w:rPr>
-              <w:t>"</w:t>
-            </w:r>
-            <w:proofErr w:type="spellStart"/>
-            <w:r>
-              <w:rPr>
-                <w:rFonts w:ascii="Courier New" w:eastAsia="Times New Roman" w:hAnsi="Courier New" w:cs="Courier New"/>
-                <w:color w:val="9CDCFE"/>
-                <w:sz w:val="18"/>
-                <w:szCs w:val="18"/>
-                <w:lang w:val="en-US"/>
-              </w:rPr>
-              <w:t>productType</w:t>
-            </w:r>
-            <w:proofErr w:type="spellEnd"/>
-            <w:r>
-              <w:rPr>
-                <w:rFonts w:ascii="Courier New" w:eastAsia="Times New Roman" w:hAnsi="Courier New" w:cs="Courier New"/>
-                <w:color w:val="9CDCFE"/>
-                <w:sz w:val="18"/>
-                <w:szCs w:val="18"/>
-                <w:lang w:val="en-US"/>
-              </w:rPr>
-              <w:t>"</w:t>
+              <w:t>"productType"</w:t>
             </w:r>
             <w:r>
               <w:rPr>
@@ -12621,29 +11879,7 @@
                 <w:szCs w:val="18"/>
                 <w:lang w:val="en-US"/>
               </w:rPr>
-              <w:t>"</w:t>
-            </w:r>
-            <w:proofErr w:type="spellStart"/>
-            <w:r>
-              <w:rPr>
-                <w:rFonts w:ascii="Courier New" w:eastAsia="Times New Roman" w:hAnsi="Courier New" w:cs="Courier New"/>
-                <w:color w:val="CE9178"/>
-                <w:sz w:val="18"/>
-                <w:szCs w:val="18"/>
-                <w:lang w:val="en-US"/>
-              </w:rPr>
-              <w:t>Lenceria</w:t>
-            </w:r>
-            <w:proofErr w:type="spellEnd"/>
-            <w:r>
-              <w:rPr>
-                <w:rFonts w:ascii="Courier New" w:eastAsia="Times New Roman" w:hAnsi="Courier New" w:cs="Courier New"/>
-                <w:color w:val="CE9178"/>
-                <w:sz w:val="18"/>
-                <w:szCs w:val="18"/>
-                <w:lang w:val="en-US"/>
-              </w:rPr>
-              <w:t>"</w:t>
+              <w:t>"Lenceria"</w:t>
             </w:r>
             <w:r>
               <w:rPr>
@@ -13137,29 +12373,7 @@
                 <w:szCs w:val="18"/>
                 <w:lang w:val="en-US"/>
               </w:rPr>
-              <w:t>"San </w:t>
-            </w:r>
-            <w:proofErr w:type="spellStart"/>
-            <w:r>
-              <w:rPr>
-                <w:rFonts w:ascii="Courier New" w:eastAsia="Times New Roman" w:hAnsi="Courier New" w:cs="Courier New"/>
-                <w:color w:val="CE9178"/>
-                <w:sz w:val="18"/>
-                <w:szCs w:val="18"/>
-                <w:lang w:val="en-US"/>
-              </w:rPr>
-              <w:t>Bartolo</w:t>
-            </w:r>
-            <w:proofErr w:type="spellEnd"/>
-            <w:r>
-              <w:rPr>
-                <w:rFonts w:ascii="Courier New" w:eastAsia="Times New Roman" w:hAnsi="Courier New" w:cs="Courier New"/>
-                <w:color w:val="CE9178"/>
-                <w:sz w:val="18"/>
-                <w:szCs w:val="18"/>
-                <w:lang w:val="en-US"/>
-              </w:rPr>
-              <w:t>"</w:t>
+              <w:t>"San Bartolo"</w:t>
             </w:r>
             <w:r>
               <w:rPr>
@@ -13275,29 +12489,7 @@
                 <w:szCs w:val="18"/>
                 <w:lang w:val="en-US"/>
               </w:rPr>
-              <w:t>"</w:t>
-            </w:r>
-            <w:proofErr w:type="spellStart"/>
-            <w:r>
-              <w:rPr>
-                <w:rFonts w:ascii="Courier New" w:eastAsia="Times New Roman" w:hAnsi="Courier New" w:cs="Courier New"/>
-                <w:color w:val="9CDCFE"/>
-                <w:sz w:val="18"/>
-                <w:szCs w:val="18"/>
-                <w:lang w:val="en-US"/>
-              </w:rPr>
-              <w:t>productType</w:t>
-            </w:r>
-            <w:proofErr w:type="spellEnd"/>
-            <w:r>
-              <w:rPr>
-                <w:rFonts w:ascii="Courier New" w:eastAsia="Times New Roman" w:hAnsi="Courier New" w:cs="Courier New"/>
-                <w:color w:val="9CDCFE"/>
-                <w:sz w:val="18"/>
-                <w:szCs w:val="18"/>
-                <w:lang w:val="en-US"/>
-              </w:rPr>
-              <w:t>"</w:t>
+              <w:t>"productType"</w:t>
             </w:r>
             <w:r>
               <w:rPr>
@@ -13327,29 +12519,7 @@
                 <w:szCs w:val="18"/>
                 <w:lang w:val="en-US"/>
               </w:rPr>
-              <w:t>"</w:t>
-            </w:r>
-            <w:proofErr w:type="spellStart"/>
-            <w:r>
-              <w:rPr>
-                <w:rFonts w:ascii="Courier New" w:eastAsia="Times New Roman" w:hAnsi="Courier New" w:cs="Courier New"/>
-                <w:color w:val="CE9178"/>
-                <w:sz w:val="18"/>
-                <w:szCs w:val="18"/>
-                <w:lang w:val="en-US"/>
-              </w:rPr>
-              <w:t>Pantalones</w:t>
-            </w:r>
-            <w:proofErr w:type="spellEnd"/>
-            <w:r>
-              <w:rPr>
-                <w:rFonts w:ascii="Courier New" w:eastAsia="Times New Roman" w:hAnsi="Courier New" w:cs="Courier New"/>
-                <w:color w:val="CE9178"/>
-                <w:sz w:val="18"/>
-                <w:szCs w:val="18"/>
-                <w:lang w:val="en-US"/>
-              </w:rPr>
-              <w:t>"</w:t>
+              <w:t>"Pantalones"</w:t>
             </w:r>
             <w:r>
               <w:rPr>
@@ -13582,18 +12752,8 @@
                 <w:b/>
                 <w:bCs/>
               </w:rPr>
-              <w:t xml:space="preserve">Ejemplo con </w:t>
-            </w:r>
-            <w:proofErr w:type="spellStart"/>
-            <w:r>
-              <w:rPr>
-                <w:rFonts w:ascii="Arial" w:hAnsi="Arial" w:cs="Arial"/>
-                <w:b/>
-                <w:bCs/>
-              </w:rPr>
-              <w:t>Postman</w:t>
-            </w:r>
-            <w:proofErr w:type="spellEnd"/>
+              <w:t>Ejemplo con Postman</w:t>
+            </w:r>
           </w:p>
         </w:tc>
         <w:tc>
@@ -13602,6 +12762,9 @@
           </w:tcPr>
           <w:p>
             <w:r>
+              <w:rPr>
+                <w:noProof/>
+              </w:rPr>
               <w:drawing>
                 <wp:inline distT="0" distB="0" distL="0" distR="0" wp14:anchorId="5DFE9E4A" wp14:editId="0C0B694F">
                   <wp:extent cx="5400040" cy="3191510"/>
@@ -13618,7 +12781,7 @@
                           <pic:cNvPicPr/>
                         </pic:nvPicPr>
                         <pic:blipFill>
-                          <a:blip r:embed="rId20"/>
+                          <a:blip r:embed="rId22"/>
                           <a:stretch>
                             <a:fillRect/>
                           </a:stretch>
@@ -13684,7 +12847,6 @@
           <w:sz w:val="24"/>
           <w:szCs w:val="24"/>
         </w:rPr>
-        <w:lastRenderedPageBreak/>
         <w:t>Modificar Proveedor</w:t>
       </w:r>
       <w:r>
@@ -13703,43 +12865,7 @@
           <w:sz w:val="24"/>
           <w:szCs w:val="24"/>
         </w:rPr>
-        <w:t xml:space="preserve">(Para esta </w:t>
-      </w:r>
-      <w:proofErr w:type="spellStart"/>
-      <w:r>
-        <w:rPr>
-          <w:rFonts w:ascii="Arial" w:hAnsi="Arial" w:cs="Arial"/>
-          <w:sz w:val="24"/>
-          <w:szCs w:val="24"/>
-        </w:rPr>
-        <w:t>uri</w:t>
-      </w:r>
-      <w:proofErr w:type="spellEnd"/>
-      <w:r>
-        <w:rPr>
-          <w:rFonts w:ascii="Arial" w:hAnsi="Arial" w:cs="Arial"/>
-          <w:sz w:val="24"/>
-          <w:szCs w:val="24"/>
-        </w:rPr>
-        <w:t xml:space="preserve"> en el </w:t>
-      </w:r>
-      <w:proofErr w:type="spellStart"/>
-      <w:r>
-        <w:rPr>
-          <w:rFonts w:ascii="Arial" w:hAnsi="Arial" w:cs="Arial"/>
-          <w:sz w:val="24"/>
-          <w:szCs w:val="24"/>
-        </w:rPr>
-        <w:t>posstman</w:t>
-      </w:r>
-      <w:proofErr w:type="spellEnd"/>
-      <w:r>
-        <w:rPr>
-          <w:rFonts w:ascii="Arial" w:hAnsi="Arial" w:cs="Arial"/>
-          <w:sz w:val="24"/>
-          <w:szCs w:val="24"/>
-        </w:rPr>
-        <w:t xml:space="preserve"> se debe activar solo 2 casilleros el id y el total)</w:t>
+        <w:t>(Para esta uri en el posstman se debe activar solo 2 casilleros el id y el total)</w:t>
       </w:r>
     </w:p>
     <w:tbl>
@@ -13850,11 +12976,44 @@
                 <w:rFonts w:ascii="Arial" w:hAnsi="Arial" w:cs="Arial"/>
               </w:rPr>
             </w:pPr>
+            <w:hyperlink r:id="rId23" w:history="1">
+              <w:r>
+                <w:rPr>
+                  <w:rStyle w:val="Hipervnculo"/>
+                  <w:rFonts w:ascii="Arial" w:hAnsi="Arial" w:cs="Arial"/>
+                </w:rPr>
+                <w:t>http://ec2-3-85-13-59.compute-1.amazonaws.com:3002/fashionStore</w:t>
+              </w:r>
+              <w:r>
+                <w:rPr>
+                  <w:rStyle w:val="Hipervnculo"/>
+                  <w:rFonts w:ascii="Arial" w:hAnsi="Arial" w:cs="Arial"/>
+                </w:rPr>
+                <w:t>/updateProvider</w:t>
+              </w:r>
+            </w:hyperlink>
+          </w:p>
+          <w:p>
+            <w:pPr>
+              <w:pStyle w:val="Prrafodelista"/>
+              <w:spacing w:line="360" w:lineRule="auto"/>
+              <w:ind w:left="0"/>
+              <w:jc w:val="both"/>
+              <w:rPr>
+                <w:rFonts w:ascii="Arial" w:hAnsi="Arial" w:cs="Arial"/>
+              </w:rPr>
+            </w:pPr>
+            <w:r>
+              <w:t>(</w:t>
+            </w:r>
             <w:r>
               <w:t>http://localhost:3002/fashionStore/</w:t>
             </w:r>
             <w:r>
               <w:t>updateProvider</w:t>
+            </w:r>
+            <w:r>
+              <w:t>)</w:t>
             </w:r>
           </w:p>
         </w:tc>
@@ -13895,6 +13054,9 @@
           </w:tcPr>
           <w:p>
             <w:r>
+              <w:rPr>
+                <w:noProof/>
+              </w:rPr>
               <w:drawing>
                 <wp:inline distT="0" distB="0" distL="0" distR="0" wp14:anchorId="547F8F49" wp14:editId="3CA8CA8C">
                   <wp:extent cx="5378726" cy="2368672"/>
@@ -13911,7 +13073,7 @@
                           <pic:cNvPicPr/>
                         </pic:nvPicPr>
                         <pic:blipFill>
-                          <a:blip r:embed="rId21"/>
+                          <a:blip r:embed="rId24"/>
                           <a:stretch>
                             <a:fillRect/>
                           </a:stretch>
@@ -14011,18 +13173,8 @@
                 <w:b/>
                 <w:bCs/>
               </w:rPr>
-              <w:t xml:space="preserve">Ejemplo con </w:t>
-            </w:r>
-            <w:proofErr w:type="spellStart"/>
-            <w:r>
-              <w:rPr>
-                <w:rFonts w:ascii="Arial" w:hAnsi="Arial" w:cs="Arial"/>
-                <w:b/>
-                <w:bCs/>
-              </w:rPr>
-              <w:t>Postman</w:t>
-            </w:r>
-            <w:proofErr w:type="spellEnd"/>
+              <w:t>Ejemplo con Postman</w:t>
+            </w:r>
           </w:p>
         </w:tc>
         <w:tc>
@@ -14031,6 +13183,9 @@
           </w:tcPr>
           <w:p>
             <w:r>
+              <w:rPr>
+                <w:noProof/>
+              </w:rPr>
               <w:drawing>
                 <wp:inline distT="0" distB="0" distL="0" distR="0" wp14:anchorId="79BB42B0" wp14:editId="1FFA4024">
                   <wp:extent cx="5400040" cy="3305175"/>
@@ -14047,7 +13202,7 @@
                           <pic:cNvPicPr/>
                         </pic:nvPicPr>
                         <pic:blipFill>
-                          <a:blip r:embed="rId22"/>
+                          <a:blip r:embed="rId25"/>
                           <a:stretch>
                             <a:fillRect/>
                           </a:stretch>
@@ -14176,59 +13331,7 @@
           <w:sz w:val="24"/>
           <w:szCs w:val="24"/>
         </w:rPr>
-        <w:t xml:space="preserve">(Para esta </w:t>
-      </w:r>
-      <w:proofErr w:type="spellStart"/>
-      <w:r>
-        <w:rPr>
-          <w:rFonts w:ascii="Arial" w:hAnsi="Arial" w:cs="Arial"/>
-          <w:sz w:val="24"/>
-          <w:szCs w:val="24"/>
-        </w:rPr>
-        <w:t>uri</w:t>
-      </w:r>
-      <w:proofErr w:type="spellEnd"/>
-      <w:r>
-        <w:rPr>
-          <w:rFonts w:ascii="Arial" w:hAnsi="Arial" w:cs="Arial"/>
-          <w:sz w:val="24"/>
-          <w:szCs w:val="24"/>
-        </w:rPr>
-        <w:t xml:space="preserve"> en el </w:t>
-      </w:r>
-      <w:proofErr w:type="spellStart"/>
-      <w:r>
-        <w:rPr>
-          <w:rFonts w:ascii="Arial" w:hAnsi="Arial" w:cs="Arial"/>
-          <w:sz w:val="24"/>
-          <w:szCs w:val="24"/>
-        </w:rPr>
-        <w:t>posstman</w:t>
-      </w:r>
-      <w:proofErr w:type="spellEnd"/>
-      <w:r>
-        <w:rPr>
-          <w:rFonts w:ascii="Arial" w:hAnsi="Arial" w:cs="Arial"/>
-          <w:sz w:val="24"/>
-          <w:szCs w:val="24"/>
-        </w:rPr>
-        <w:t xml:space="preserve"> se debe activar solo </w:t>
-      </w:r>
-      <w:r>
-        <w:rPr>
-          <w:rFonts w:ascii="Arial" w:hAnsi="Arial" w:cs="Arial"/>
-          <w:sz w:val="24"/>
-          <w:szCs w:val="24"/>
-        </w:rPr>
-        <w:t>1</w:t>
-      </w:r>
-      <w:r>
-        <w:rPr>
-          <w:rFonts w:ascii="Arial" w:hAnsi="Arial" w:cs="Arial"/>
-          <w:sz w:val="24"/>
-          <w:szCs w:val="24"/>
-        </w:rPr>
-        <w:t xml:space="preserve"> casillero el id)</w:t>
+        <w:t>(Para esta uri en el posstman se debe activar solo 1 casillero el id)</w:t>
       </w:r>
     </w:p>
     <w:tbl>
@@ -14335,11 +13438,43 @@
                 <w:rFonts w:ascii="Arial" w:hAnsi="Arial" w:cs="Arial"/>
               </w:rPr>
             </w:pPr>
+            <w:hyperlink r:id="rId26" w:history="1">
+              <w:r>
+                <w:rPr>
+                  <w:rStyle w:val="Hipervnculo"/>
+                  <w:rFonts w:ascii="Arial" w:hAnsi="Arial" w:cs="Arial"/>
+                </w:rPr>
+                <w:t>http://ec2-3-85-13-59.compute-1.amazonaws.com:3002/fashionStore</w:t>
+              </w:r>
+              <w:r>
+                <w:rPr>
+                  <w:rStyle w:val="Hipervnculo"/>
+                  <w:rFonts w:ascii="Arial" w:hAnsi="Arial" w:cs="Arial"/>
+                </w:rPr>
+                <w:t>/deleteProvider</w:t>
+              </w:r>
+            </w:hyperlink>
+          </w:p>
+          <w:p>
+            <w:pPr>
+              <w:pStyle w:val="Prrafodelista"/>
+              <w:ind w:left="0"/>
+              <w:jc w:val="both"/>
+              <w:rPr>
+                <w:rFonts w:ascii="Arial" w:hAnsi="Arial" w:cs="Arial"/>
+              </w:rPr>
+            </w:pPr>
+            <w:r>
+              <w:t>(</w:t>
+            </w:r>
             <w:r>
               <w:t>http://localhost:3002/fashionStore/</w:t>
             </w:r>
             <w:r>
               <w:t>deleteProvider</w:t>
+            </w:r>
+            <w:r>
+              <w:t>)</w:t>
             </w:r>
           </w:p>
         </w:tc>
@@ -14389,6 +13524,7 @@
             <w:r>
               <w:rPr>
                 <w:rFonts w:ascii="Arial" w:hAnsi="Arial" w:cs="Arial"/>
+                <w:noProof/>
               </w:rPr>
               <w:drawing>
                 <wp:inline distT="0" distB="0" distL="0" distR="0" wp14:anchorId="583F4EEE" wp14:editId="0FC3DF66">
@@ -14406,7 +13542,7 @@
                           <pic:cNvPicPr/>
                         </pic:nvPicPr>
                         <pic:blipFill>
-                          <a:blip r:embed="rId23"/>
+                          <a:blip r:embed="rId27"/>
                           <a:stretch>
                             <a:fillRect/>
                           </a:stretch>
@@ -14505,18 +13641,8 @@
                 <w:b/>
                 <w:bCs/>
               </w:rPr>
-              <w:t xml:space="preserve">Ejemplo con </w:t>
-            </w:r>
-            <w:proofErr w:type="spellStart"/>
-            <w:r>
-              <w:rPr>
-                <w:rFonts w:ascii="Arial" w:hAnsi="Arial" w:cs="Arial"/>
-                <w:b/>
-                <w:bCs/>
-              </w:rPr>
-              <w:t>Postman</w:t>
-            </w:r>
-            <w:proofErr w:type="spellEnd"/>
+              <w:t>Ejemplo con Postman</w:t>
+            </w:r>
           </w:p>
         </w:tc>
         <w:tc>
@@ -14525,6 +13651,9 @@
           </w:tcPr>
           <w:p>
             <w:r>
+              <w:rPr>
+                <w:noProof/>
+              </w:rPr>
               <w:drawing>
                 <wp:inline distT="0" distB="0" distL="0" distR="0" wp14:anchorId="5910AD14" wp14:editId="6FCCCF06">
                   <wp:extent cx="5400040" cy="2886075"/>
@@ -14541,7 +13670,7 @@
                           <pic:cNvPicPr/>
                         </pic:nvPicPr>
                         <pic:blipFill>
-                          <a:blip r:embed="rId24"/>
+                          <a:blip r:embed="rId28"/>
                           <a:stretch>
                             <a:fillRect/>
                           </a:stretch>
@@ -14577,7 +13706,7 @@
       </w:pPr>
     </w:p>
     <w:sectPr>
-      <w:headerReference w:type="default" r:id="rId25"/>
+      <w:headerReference w:type="default" r:id="rId29"/>
       <w:pgSz w:w="11906" w:h="16838"/>
       <w:pgMar w:top="1417" w:right="1701" w:bottom="1417" w:left="1701" w:header="708" w:footer="708" w:gutter="0"/>
       <w:cols w:space="708"/>

</xml_diff>